<commit_message>
Added the planning, finished the plan of attack, added new entries to my log
</commit_message>
<xml_diff>
--- a/Documentation/Plan of Attack.docx
+++ b/Documentation/Plan of Attack.docx
@@ -225,21 +225,21 @@
         <w:rPr>
           <w:lang w:val="en-GB"/>
         </w:rPr>
+        <w:t>Dominik</w:t>
+      </w:r>
+      <w:proofErr w:type="spellEnd"/>
+      <w:r>
+        <w:rPr>
+          <w:lang w:val="en-GB"/>
+        </w:rPr>
+        <w:t xml:space="preserve"> </w:t>
+      </w:r>
+      <w:proofErr w:type="spellStart"/>
+      <w:r>
+        <w:rPr>
+          <w:lang w:val="en-GB"/>
+        </w:rPr>
         <w:t>Lewy</w:t>
-      </w:r>
-      <w:proofErr w:type="spellEnd"/>
-      <w:r>
-        <w:rPr>
-          <w:lang w:val="en-GB"/>
-        </w:rPr>
-        <w:t xml:space="preserve"> </w:t>
-      </w:r>
-      <w:proofErr w:type="spellStart"/>
-      <w:r>
-        <w:rPr>
-          <w:lang w:val="en-GB"/>
-        </w:rPr>
-        <w:t>Dominik</w:t>
       </w:r>
       <w:proofErr w:type="spellEnd"/>
       <w:r>
@@ -332,7 +332,7 @@
               <w:noProof/>
               <w:sz w:val="22"/>
               <w:szCs w:val="22"/>
-              <w:lang w:val="nl-NL" w:eastAsia="nl-NL" w:bidi="ar-SA"/>
+              <w:lang w:bidi="ar-SA"/>
             </w:rPr>
           </w:pPr>
           <w:r>
@@ -353,7 +353,7 @@
             </w:rPr>
             <w:fldChar w:fldCharType="separate"/>
           </w:r>
-          <w:hyperlink w:anchor="_Toc253638374" w:history="1">
+          <w:hyperlink w:anchor="_Toc254083887" w:history="1">
             <w:r>
               <w:rPr>
                 <w:rStyle w:val="Hyperlink"/>
@@ -381,7 +381,7 @@
                 <w:noProof/>
                 <w:webHidden/>
               </w:rPr>
-              <w:instrText xml:space="preserve"> PAGEREF _Toc253638374 \h </w:instrText>
+              <w:instrText xml:space="preserve"> PAGEREF _Toc254083887 \h </w:instrText>
             </w:r>
             <w:r>
               <w:rPr>
@@ -422,10 +422,10 @@
               <w:noProof/>
               <w:sz w:val="22"/>
               <w:szCs w:val="22"/>
-              <w:lang w:val="nl-NL" w:eastAsia="nl-NL" w:bidi="ar-SA"/>
+              <w:lang w:bidi="ar-SA"/>
             </w:rPr>
           </w:pPr>
-          <w:hyperlink w:anchor="_Toc253638375" w:history="1">
+          <w:hyperlink w:anchor="_Toc254083888" w:history="1">
             <w:r>
               <w:rPr>
                 <w:rStyle w:val="Hyperlink"/>
@@ -453,7 +453,7 @@
                 <w:noProof/>
                 <w:webHidden/>
               </w:rPr>
-              <w:instrText xml:space="preserve"> PAGEREF _Toc253638375 \h </w:instrText>
+              <w:instrText xml:space="preserve"> PAGEREF _Toc254083888 \h </w:instrText>
             </w:r>
             <w:r>
               <w:rPr>
@@ -494,10 +494,10 @@
               <w:noProof/>
               <w:sz w:val="22"/>
               <w:szCs w:val="22"/>
-              <w:lang w:val="nl-NL" w:eastAsia="nl-NL" w:bidi="ar-SA"/>
+              <w:lang w:bidi="ar-SA"/>
             </w:rPr>
           </w:pPr>
-          <w:hyperlink w:anchor="_Toc253638376" w:history="1">
+          <w:hyperlink w:anchor="_Toc254083889" w:history="1">
             <w:r>
               <w:rPr>
                 <w:rStyle w:val="Hyperlink"/>
@@ -525,7 +525,7 @@
                 <w:noProof/>
                 <w:webHidden/>
               </w:rPr>
-              <w:instrText xml:space="preserve"> PAGEREF _Toc253638376 \h </w:instrText>
+              <w:instrText xml:space="preserve"> PAGEREF _Toc254083889 \h </w:instrText>
             </w:r>
             <w:r>
               <w:rPr>
@@ -566,10 +566,10 @@
               <w:noProof/>
               <w:sz w:val="22"/>
               <w:szCs w:val="22"/>
-              <w:lang w:val="nl-NL" w:eastAsia="nl-NL" w:bidi="ar-SA"/>
+              <w:lang w:bidi="ar-SA"/>
             </w:rPr>
           </w:pPr>
-          <w:hyperlink w:anchor="_Toc253638377" w:history="1">
+          <w:hyperlink w:anchor="_Toc254083890" w:history="1">
             <w:r>
               <w:rPr>
                 <w:rStyle w:val="Hyperlink"/>
@@ -597,7 +597,7 @@
                 <w:noProof/>
                 <w:webHidden/>
               </w:rPr>
-              <w:instrText xml:space="preserve"> PAGEREF _Toc253638377 \h </w:instrText>
+              <w:instrText xml:space="preserve"> PAGEREF _Toc254083890 \h </w:instrText>
             </w:r>
             <w:r>
               <w:rPr>
@@ -638,10 +638,10 @@
               <w:noProof/>
               <w:sz w:val="22"/>
               <w:szCs w:val="22"/>
-              <w:lang w:val="nl-NL" w:eastAsia="nl-NL" w:bidi="ar-SA"/>
+              <w:lang w:bidi="ar-SA"/>
             </w:rPr>
           </w:pPr>
-          <w:hyperlink w:anchor="_Toc253638378" w:history="1">
+          <w:hyperlink w:anchor="_Toc254083891" w:history="1">
             <w:r>
               <w:rPr>
                 <w:rStyle w:val="Hyperlink"/>
@@ -669,7 +669,7 @@
                 <w:noProof/>
                 <w:webHidden/>
               </w:rPr>
-              <w:instrText xml:space="preserve"> PAGEREF _Toc253638378 \h </w:instrText>
+              <w:instrText xml:space="preserve"> PAGEREF _Toc254083891 \h </w:instrText>
             </w:r>
             <w:r>
               <w:rPr>
@@ -710,10 +710,10 @@
               <w:noProof/>
               <w:sz w:val="22"/>
               <w:szCs w:val="22"/>
-              <w:lang w:val="nl-NL" w:eastAsia="nl-NL" w:bidi="ar-SA"/>
+              <w:lang w:bidi="ar-SA"/>
             </w:rPr>
           </w:pPr>
-          <w:hyperlink w:anchor="_Toc253638379" w:history="1">
+          <w:hyperlink w:anchor="_Toc254083892" w:history="1">
             <w:r>
               <w:rPr>
                 <w:rStyle w:val="Hyperlink"/>
@@ -741,7 +741,7 @@
                 <w:noProof/>
                 <w:webHidden/>
               </w:rPr>
-              <w:instrText xml:space="preserve"> PAGEREF _Toc253638379 \h </w:instrText>
+              <w:instrText xml:space="preserve"> PAGEREF _Toc254083892 \h </w:instrText>
             </w:r>
             <w:r>
               <w:rPr>
@@ -782,10 +782,10 @@
               <w:noProof/>
               <w:sz w:val="22"/>
               <w:szCs w:val="22"/>
-              <w:lang w:val="nl-NL" w:eastAsia="nl-NL" w:bidi="ar-SA"/>
+              <w:lang w:bidi="ar-SA"/>
             </w:rPr>
           </w:pPr>
-          <w:hyperlink w:anchor="_Toc253638380" w:history="1">
+          <w:hyperlink w:anchor="_Toc254083893" w:history="1">
             <w:r>
               <w:rPr>
                 <w:rStyle w:val="Hyperlink"/>
@@ -813,7 +813,7 @@
                 <w:noProof/>
                 <w:webHidden/>
               </w:rPr>
-              <w:instrText xml:space="preserve"> PAGEREF _Toc253638380 \h </w:instrText>
+              <w:instrText xml:space="preserve"> PAGEREF _Toc254083893 \h </w:instrText>
             </w:r>
             <w:r>
               <w:rPr>
@@ -854,16 +854,160 @@
               <w:noProof/>
               <w:sz w:val="22"/>
               <w:szCs w:val="22"/>
-              <w:lang w:val="nl-NL" w:eastAsia="nl-NL" w:bidi="ar-SA"/>
+              <w:lang w:bidi="ar-SA"/>
             </w:rPr>
           </w:pPr>
-          <w:hyperlink w:anchor="_Toc253638381" w:history="1">
+          <w:hyperlink w:anchor="_Toc254083894" w:history="1">
             <w:r>
               <w:rPr>
                 <w:rStyle w:val="Hyperlink"/>
                 <w:noProof/>
                 <w:lang w:val="en-GB"/>
               </w:rPr>
+              <w:t>Milestones</w:t>
+            </w:r>
+            <w:r>
+              <w:rPr>
+                <w:noProof/>
+                <w:webHidden/>
+              </w:rPr>
+              <w:tab/>
+            </w:r>
+            <w:r>
+              <w:rPr>
+                <w:noProof/>
+                <w:webHidden/>
+              </w:rPr>
+              <w:fldChar w:fldCharType="begin"/>
+            </w:r>
+            <w:r>
+              <w:rPr>
+                <w:noProof/>
+                <w:webHidden/>
+              </w:rPr>
+              <w:instrText xml:space="preserve"> PAGEREF _Toc254083894 \h </w:instrText>
+            </w:r>
+            <w:r>
+              <w:rPr>
+                <w:noProof/>
+                <w:webHidden/>
+              </w:rPr>
+            </w:r>
+            <w:r>
+              <w:rPr>
+                <w:noProof/>
+                <w:webHidden/>
+              </w:rPr>
+              <w:fldChar w:fldCharType="separate"/>
+            </w:r>
+            <w:r>
+              <w:rPr>
+                <w:noProof/>
+                <w:webHidden/>
+              </w:rPr>
+              <w:t>6</w:t>
+            </w:r>
+            <w:r>
+              <w:rPr>
+                <w:noProof/>
+                <w:webHidden/>
+              </w:rPr>
+              <w:fldChar w:fldCharType="end"/>
+            </w:r>
+          </w:hyperlink>
+        </w:p>
+        <w:p>
+          <w:pPr>
+            <w:pStyle w:val="Inhopg1"/>
+            <w:tabs>
+              <w:tab w:val="right" w:leader="dot" w:pos="9350"/>
+            </w:tabs>
+            <w:rPr>
+              <w:noProof/>
+              <w:sz w:val="22"/>
+              <w:szCs w:val="22"/>
+              <w:lang w:bidi="ar-SA"/>
+            </w:rPr>
+          </w:pPr>
+          <w:hyperlink w:anchor="_Toc254083895" w:history="1">
+            <w:r>
+              <w:rPr>
+                <w:rStyle w:val="Hyperlink"/>
+                <w:noProof/>
+                <w:lang w:val="en-GB"/>
+              </w:rPr>
+              <w:t>Tasks</w:t>
+            </w:r>
+            <w:r>
+              <w:rPr>
+                <w:noProof/>
+                <w:webHidden/>
+              </w:rPr>
+              <w:tab/>
+            </w:r>
+            <w:r>
+              <w:rPr>
+                <w:noProof/>
+                <w:webHidden/>
+              </w:rPr>
+              <w:fldChar w:fldCharType="begin"/>
+            </w:r>
+            <w:r>
+              <w:rPr>
+                <w:noProof/>
+                <w:webHidden/>
+              </w:rPr>
+              <w:instrText xml:space="preserve"> PAGEREF _Toc254083895 \h </w:instrText>
+            </w:r>
+            <w:r>
+              <w:rPr>
+                <w:noProof/>
+                <w:webHidden/>
+              </w:rPr>
+            </w:r>
+            <w:r>
+              <w:rPr>
+                <w:noProof/>
+                <w:webHidden/>
+              </w:rPr>
+              <w:fldChar w:fldCharType="separate"/>
+            </w:r>
+            <w:r>
+              <w:rPr>
+                <w:noProof/>
+                <w:webHidden/>
+              </w:rPr>
+              <w:t>7</w:t>
+            </w:r>
+            <w:r>
+              <w:rPr>
+                <w:noProof/>
+                <w:webHidden/>
+              </w:rPr>
+              <w:fldChar w:fldCharType="end"/>
+            </w:r>
+          </w:hyperlink>
+        </w:p>
+        <w:p>
+          <w:pPr>
+            <w:pStyle w:val="Inhopg1"/>
+            <w:tabs>
+              <w:tab w:val="right" w:leader="dot" w:pos="9350"/>
+            </w:tabs>
+            <w:rPr>
+              <w:noProof/>
+              <w:sz w:val="22"/>
+              <w:szCs w:val="22"/>
+              <w:lang w:bidi="ar-SA"/>
+            </w:rPr>
+          </w:pPr>
+          <w:hyperlink w:anchor="_Toc254083896" w:history="1">
+            <w:r>
+              <w:rPr>
+                <w:rStyle w:val="Hyperlink"/>
+                <w:noProof/>
+                <w:lang w:val="en-GB"/>
+              </w:rPr>
               <w:t>Planning</w:t>
             </w:r>
             <w:r>
@@ -885,7 +1029,7 @@
                 <w:noProof/>
                 <w:webHidden/>
               </w:rPr>
-              <w:instrText xml:space="preserve"> PAGEREF _Toc253638381 \h </w:instrText>
+              <w:instrText xml:space="preserve"> PAGEREF _Toc254083896 \h </w:instrText>
             </w:r>
             <w:r>
               <w:rPr>
@@ -905,7 +1049,7 @@
                 <w:noProof/>
                 <w:webHidden/>
               </w:rPr>
-              <w:t>6</w:t>
+              <w:t>8</w:t>
             </w:r>
             <w:r>
               <w:rPr>
@@ -951,7 +1095,7 @@
           <w:lang w:val="en-GB"/>
         </w:rPr>
       </w:pPr>
-      <w:bookmarkStart w:id="0" w:name="_Toc253638374"/>
+      <w:bookmarkStart w:id="0" w:name="_Toc254083887"/>
       <w:r>
         <w:rPr>
           <w:lang w:val="en-GB"/>
@@ -1000,7 +1144,7 @@
           <w:lang w:val="en-GB"/>
         </w:rPr>
       </w:pPr>
-      <w:bookmarkStart w:id="1" w:name="_Toc253638375"/>
+      <w:bookmarkStart w:id="1" w:name="_Toc254083888"/>
       <w:r>
         <w:rPr>
           <w:lang w:val="en-GB"/>
@@ -1041,14 +1185,12 @@
         </w:rPr>
         <w:t xml:space="preserve">In the first period of this minor, we have to create a 2D side scrolling game. Our game has to exist of at least three different themed levels, which we must create with tiles, which we must ‘import’ from a large bitmap, the ’level map’. One of the things we can </w:t>
       </w:r>
-      <w:proofErr w:type="gramStart"/>
       <w:r>
         <w:rPr>
           <w:lang w:val="en-GB"/>
         </w:rPr>
         <w:t>do,</w:t>
       </w:r>
-      <w:proofErr w:type="gramEnd"/>
       <w:r>
         <w:rPr>
           <w:lang w:val="en-GB"/>
@@ -1072,21 +1214,7 @@
         <w:rPr>
           <w:lang w:val="en-GB"/>
         </w:rPr>
-        <w:t>Besides this, the character must face in the direction he is walking and the movement must be handles by the arrows of the keyboard. Also, when hitting things, we have to detect the collision, so you can’t move further (boundary collision</w:t>
-      </w:r>
-      <w:proofErr w:type="gramStart"/>
-      <w:r>
-        <w:rPr>
-          <w:lang w:val="en-GB"/>
-        </w:rPr>
-        <w:t>) ,</w:t>
-      </w:r>
-      <w:proofErr w:type="gramEnd"/>
-      <w:r>
-        <w:rPr>
-          <w:lang w:val="en-GB"/>
-        </w:rPr>
-        <w:t xml:space="preserve"> get some points when hitting a gadget, die when hitting a ghost or something changes in the world.</w:t>
+        <w:t>Besides this, the character must face in the direction he is walking and the movement must be handles by the arrows of the keyboard. Also, when hitting things, we have to detect the collision, so you can’t move further (boundary collision) , get some points when hitting a gadget, die when hitting a ghost or something changes in the world.</w:t>
       </w:r>
       <w:r>
         <w:rPr>
@@ -1180,7 +1308,7 @@
           <w:lang w:val="en-GB"/>
         </w:rPr>
       </w:pPr>
-      <w:bookmarkStart w:id="2" w:name="_Toc253638376"/>
+      <w:bookmarkStart w:id="2" w:name="_Toc254083889"/>
       <w:r>
         <w:rPr>
           <w:lang w:val="en-GB"/>
@@ -1282,7 +1410,7 @@
           <w:lang w:val="en-GB"/>
         </w:rPr>
       </w:pPr>
-      <w:bookmarkStart w:id="3" w:name="_Toc253638377"/>
+      <w:bookmarkStart w:id="3" w:name="_Toc254083890"/>
       <w:r>
         <w:rPr>
           <w:lang w:val="en-GB"/>
@@ -1311,7 +1439,7 @@
           <w:lang w:val="en-GB"/>
         </w:rPr>
       </w:pPr>
-      <w:bookmarkStart w:id="4" w:name="_Toc253638378"/>
+      <w:bookmarkStart w:id="4" w:name="_Toc254083891"/>
       <w:r>
         <w:rPr>
           <w:lang w:val="en-GB"/>
@@ -1340,7 +1468,7 @@
           <w:lang w:val="en-GB"/>
         </w:rPr>
       </w:pPr>
-      <w:bookmarkStart w:id="5" w:name="_Toc253638379"/>
+      <w:bookmarkStart w:id="5" w:name="_Toc254083892"/>
       <w:r>
         <w:rPr>
           <w:lang w:val="en-GB"/>
@@ -1369,7 +1497,7 @@
           <w:lang w:val="en-GB"/>
         </w:rPr>
       </w:pPr>
-      <w:bookmarkStart w:id="6" w:name="_Toc253638380"/>
+      <w:bookmarkStart w:id="6" w:name="_Toc254083893"/>
       <w:r>
         <w:rPr>
           <w:lang w:val="en-GB"/>
@@ -1466,7 +1594,1368 @@
           <w:lang w:val="en-GB"/>
         </w:rPr>
       </w:pPr>
-      <w:bookmarkStart w:id="7" w:name="_Toc253638381"/>
+      <w:bookmarkStart w:id="7" w:name="_Toc254083894"/>
+      <w:r>
+        <w:rPr>
+          <w:lang w:val="en-GB"/>
+        </w:rPr>
+        <w:lastRenderedPageBreak/>
+        <w:t>Milestones</w:t>
+      </w:r>
+      <w:bookmarkEnd w:id="7"/>
+    </w:p>
+    <w:p>
+      <w:pPr>
+        <w:rPr>
+          <w:lang w:val="en-GB"/>
+        </w:rPr>
+      </w:pPr>
+    </w:p>
+    <w:p>
+      <w:pPr>
+        <w:rPr>
+          <w:lang w:val="en-GB"/>
+        </w:rPr>
+      </w:pPr>
+      <w:r>
+        <w:rPr>
+          <w:lang w:val="en-GB"/>
+        </w:rPr>
+        <w:t>This project contains the following milestones:</w:t>
+      </w:r>
+    </w:p>
+    <w:tbl>
+      <w:tblPr>
+        <w:tblStyle w:val="Tabelraster"/>
+        <w:tblW w:w="0" w:type="auto"/>
+        <w:tblLook w:val="04A0"/>
+      </w:tblPr>
+      <w:tblGrid>
+        <w:gridCol w:w="4788"/>
+        <w:gridCol w:w="4788"/>
+      </w:tblGrid>
+      <w:tr>
+        <w:tc>
+          <w:tcPr>
+            <w:tcW w:w="4788" w:type="dxa"/>
+          </w:tcPr>
+          <w:p>
+            <w:pPr>
+              <w:rPr>
+                <w:b/>
+                <w:lang w:val="en-GB"/>
+              </w:rPr>
+            </w:pPr>
+            <w:r>
+              <w:rPr>
+                <w:b/>
+                <w:lang w:val="en-GB"/>
+              </w:rPr>
+              <w:t>What?</w:t>
+            </w:r>
+          </w:p>
+        </w:tc>
+        <w:tc>
+          <w:tcPr>
+            <w:tcW w:w="4788" w:type="dxa"/>
+          </w:tcPr>
+          <w:p>
+            <w:pPr>
+              <w:rPr>
+                <w:b/>
+                <w:lang w:val="en-GB"/>
+              </w:rPr>
+            </w:pPr>
+            <w:r>
+              <w:rPr>
+                <w:b/>
+                <w:lang w:val="en-GB"/>
+              </w:rPr>
+              <w:t>Finished when</w:t>
+            </w:r>
+          </w:p>
+        </w:tc>
+      </w:tr>
+      <w:tr>
+        <w:tc>
+          <w:tcPr>
+            <w:tcW w:w="4788" w:type="dxa"/>
+          </w:tcPr>
+          <w:p>
+            <w:pPr>
+              <w:rPr>
+                <w:lang w:val="en-GB"/>
+              </w:rPr>
+            </w:pPr>
+            <w:r>
+              <w:rPr>
+                <w:lang w:val="en-GB"/>
+              </w:rPr>
+              <w:t>Plan of Attack, Functional Design, State Diagrams and Class Diagram</w:t>
+            </w:r>
+          </w:p>
+        </w:tc>
+        <w:tc>
+          <w:tcPr>
+            <w:tcW w:w="4788" w:type="dxa"/>
+          </w:tcPr>
+          <w:p>
+            <w:pPr>
+              <w:rPr>
+                <w:lang w:val="en-GB"/>
+              </w:rPr>
+            </w:pPr>
+            <w:r>
+              <w:rPr>
+                <w:lang w:val="en-GB"/>
+              </w:rPr>
+              <w:t>End of week 3</w:t>
+            </w:r>
+          </w:p>
+        </w:tc>
+      </w:tr>
+      <w:tr>
+        <w:tc>
+          <w:tcPr>
+            <w:tcW w:w="4788" w:type="dxa"/>
+          </w:tcPr>
+          <w:p>
+            <w:pPr>
+              <w:rPr>
+                <w:lang w:val="en-GB"/>
+              </w:rPr>
+            </w:pPr>
+            <w:r>
+              <w:rPr>
+                <w:lang w:val="en-GB"/>
+              </w:rPr>
+              <w:t>Level and Character rendering + Sounds</w:t>
+            </w:r>
+          </w:p>
+        </w:tc>
+        <w:tc>
+          <w:tcPr>
+            <w:tcW w:w="4788" w:type="dxa"/>
+          </w:tcPr>
+          <w:p>
+            <w:pPr>
+              <w:rPr>
+                <w:lang w:val="en-GB"/>
+              </w:rPr>
+            </w:pPr>
+            <w:r>
+              <w:rPr>
+                <w:lang w:val="en-GB"/>
+              </w:rPr>
+              <w:t>End of week 4</w:t>
+            </w:r>
+          </w:p>
+        </w:tc>
+      </w:tr>
+      <w:tr>
+        <w:tc>
+          <w:tcPr>
+            <w:tcW w:w="4788" w:type="dxa"/>
+          </w:tcPr>
+          <w:p>
+            <w:pPr>
+              <w:rPr>
+                <w:lang w:val="en-GB"/>
+              </w:rPr>
+            </w:pPr>
+            <w:r>
+              <w:t>Moving character and gadgets rendering + picking up</w:t>
+            </w:r>
+          </w:p>
+        </w:tc>
+        <w:tc>
+          <w:tcPr>
+            <w:tcW w:w="4788" w:type="dxa"/>
+          </w:tcPr>
+          <w:p>
+            <w:pPr>
+              <w:rPr>
+                <w:lang w:val="en-GB"/>
+              </w:rPr>
+            </w:pPr>
+            <w:r>
+              <w:rPr>
+                <w:lang w:val="en-GB"/>
+              </w:rPr>
+              <w:t>End of week 5</w:t>
+            </w:r>
+          </w:p>
+        </w:tc>
+      </w:tr>
+      <w:tr>
+        <w:tc>
+          <w:tcPr>
+            <w:tcW w:w="4788" w:type="dxa"/>
+          </w:tcPr>
+          <w:p>
+            <w:pPr>
+              <w:rPr>
+                <w:lang w:val="en-GB"/>
+              </w:rPr>
+            </w:pPr>
+            <w:r>
+              <w:t xml:space="preserve">Enemies: rendering + </w:t>
+            </w:r>
+            <w:proofErr w:type="spellStart"/>
+            <w:r>
+              <w:t>behaviour</w:t>
+            </w:r>
+            <w:proofErr w:type="spellEnd"/>
+          </w:p>
+        </w:tc>
+        <w:tc>
+          <w:tcPr>
+            <w:tcW w:w="4788" w:type="dxa"/>
+          </w:tcPr>
+          <w:p>
+            <w:pPr>
+              <w:rPr>
+                <w:lang w:val="en-GB"/>
+              </w:rPr>
+            </w:pPr>
+            <w:r>
+              <w:rPr>
+                <w:lang w:val="en-GB"/>
+              </w:rPr>
+              <w:t>End of week 6</w:t>
+            </w:r>
+          </w:p>
+        </w:tc>
+      </w:tr>
+      <w:tr>
+        <w:tc>
+          <w:tcPr>
+            <w:tcW w:w="4788" w:type="dxa"/>
+          </w:tcPr>
+          <w:p>
+            <w:pPr>
+              <w:rPr>
+                <w:lang w:val="en-GB"/>
+              </w:rPr>
+            </w:pPr>
+            <w:r>
+              <w:t xml:space="preserve">Menu, settings, </w:t>
+            </w:r>
+            <w:proofErr w:type="spellStart"/>
+            <w:r>
+              <w:t>highscores</w:t>
+            </w:r>
+            <w:proofErr w:type="spellEnd"/>
+            <w:r>
+              <w:t>, multilevel support</w:t>
+            </w:r>
+          </w:p>
+        </w:tc>
+        <w:tc>
+          <w:tcPr>
+            <w:tcW w:w="4788" w:type="dxa"/>
+          </w:tcPr>
+          <w:p>
+            <w:pPr>
+              <w:rPr>
+                <w:lang w:val="en-GB"/>
+              </w:rPr>
+            </w:pPr>
+            <w:r>
+              <w:rPr>
+                <w:lang w:val="en-GB"/>
+              </w:rPr>
+              <w:t>End of week 7</w:t>
+            </w:r>
+          </w:p>
+        </w:tc>
+      </w:tr>
+      <w:tr>
+        <w:tc>
+          <w:tcPr>
+            <w:tcW w:w="4788" w:type="dxa"/>
+          </w:tcPr>
+          <w:p>
+            <w:pPr>
+              <w:rPr>
+                <w:lang w:val="en-GB"/>
+              </w:rPr>
+            </w:pPr>
+            <w:r>
+              <w:t>Intro screens, game intro, saving and loading</w:t>
+            </w:r>
+          </w:p>
+        </w:tc>
+        <w:tc>
+          <w:tcPr>
+            <w:tcW w:w="4788" w:type="dxa"/>
+          </w:tcPr>
+          <w:p>
+            <w:pPr>
+              <w:rPr>
+                <w:lang w:val="en-GB"/>
+              </w:rPr>
+            </w:pPr>
+            <w:r>
+              <w:rPr>
+                <w:lang w:val="en-GB"/>
+              </w:rPr>
+              <w:t>End of week 8</w:t>
+            </w:r>
+          </w:p>
+        </w:tc>
+      </w:tr>
+      <w:tr>
+        <w:tc>
+          <w:tcPr>
+            <w:tcW w:w="4788" w:type="dxa"/>
+          </w:tcPr>
+          <w:p>
+            <w:pPr>
+              <w:rPr>
+                <w:lang w:val="en-GB"/>
+              </w:rPr>
+            </w:pPr>
+            <w:r>
+              <w:t xml:space="preserve">Installation CD + Testing and </w:t>
+            </w:r>
+            <w:proofErr w:type="spellStart"/>
+            <w:r>
+              <w:t>bugfixing</w:t>
+            </w:r>
+            <w:proofErr w:type="spellEnd"/>
+          </w:p>
+        </w:tc>
+        <w:tc>
+          <w:tcPr>
+            <w:tcW w:w="4788" w:type="dxa"/>
+          </w:tcPr>
+          <w:p>
+            <w:pPr>
+              <w:rPr>
+                <w:lang w:val="en-GB"/>
+              </w:rPr>
+            </w:pPr>
+            <w:r>
+              <w:rPr>
+                <w:lang w:val="en-GB"/>
+              </w:rPr>
+              <w:t>End of week 9</w:t>
+            </w:r>
+          </w:p>
+        </w:tc>
+      </w:tr>
+      <w:tr>
+        <w:tc>
+          <w:tcPr>
+            <w:tcW w:w="4788" w:type="dxa"/>
+          </w:tcPr>
+          <w:p>
+            <w:pPr>
+              <w:rPr>
+                <w:lang w:val="en-GB"/>
+              </w:rPr>
+            </w:pPr>
+            <w:r>
+              <w:t xml:space="preserve">Testing and </w:t>
+            </w:r>
+            <w:proofErr w:type="spellStart"/>
+            <w:r>
+              <w:t>bugfixing</w:t>
+            </w:r>
+            <w:proofErr w:type="spellEnd"/>
+          </w:p>
+        </w:tc>
+        <w:tc>
+          <w:tcPr>
+            <w:tcW w:w="4788" w:type="dxa"/>
+          </w:tcPr>
+          <w:p>
+            <w:pPr>
+              <w:rPr>
+                <w:lang w:val="en-GB"/>
+              </w:rPr>
+            </w:pPr>
+            <w:r>
+              <w:rPr>
+                <w:lang w:val="en-GB"/>
+              </w:rPr>
+              <w:t>End of week 10</w:t>
+            </w:r>
+          </w:p>
+        </w:tc>
+      </w:tr>
+    </w:tbl>
+    <w:p>
+      <w:pPr>
+        <w:rPr>
+          <w:lang w:val="en-GB"/>
+        </w:rPr>
+      </w:pPr>
+    </w:p>
+    <w:p>
+      <w:pPr>
+        <w:rPr>
+          <w:lang w:val="en-GB"/>
+        </w:rPr>
+      </w:pPr>
+      <w:r>
+        <w:rPr>
+          <w:lang w:val="en-GB"/>
+        </w:rPr>
+        <w:br w:type="page"/>
+      </w:r>
+    </w:p>
+    <w:p>
+      <w:pPr>
+        <w:pStyle w:val="Kop1"/>
+        <w:rPr>
+          <w:lang w:val="en-GB"/>
+        </w:rPr>
+      </w:pPr>
+      <w:bookmarkStart w:id="8" w:name="_Toc254083895"/>
+      <w:r>
+        <w:rPr>
+          <w:lang w:val="en-GB"/>
+        </w:rPr>
+        <w:lastRenderedPageBreak/>
+        <w:t>Tasks</w:t>
+      </w:r>
+      <w:bookmarkEnd w:id="8"/>
+    </w:p>
+    <w:p>
+      <w:pPr>
+        <w:rPr>
+          <w:lang w:val="en-GB"/>
+        </w:rPr>
+      </w:pPr>
+    </w:p>
+    <w:tbl>
+      <w:tblPr>
+        <w:tblStyle w:val="Tabelraster"/>
+        <w:tblW w:w="0" w:type="auto"/>
+        <w:tblLook w:val="04A0"/>
+      </w:tblPr>
+      <w:tblGrid>
+        <w:gridCol w:w="4788"/>
+        <w:gridCol w:w="4788"/>
+      </w:tblGrid>
+      <w:tr>
+        <w:tc>
+          <w:tcPr>
+            <w:tcW w:w="4788" w:type="dxa"/>
+          </w:tcPr>
+          <w:p>
+            <w:pPr>
+              <w:rPr>
+                <w:b/>
+                <w:lang w:val="en-GB"/>
+              </w:rPr>
+            </w:pPr>
+            <w:r>
+              <w:rPr>
+                <w:b/>
+                <w:lang w:val="en-GB"/>
+              </w:rPr>
+              <w:t>Task</w:t>
+            </w:r>
+          </w:p>
+        </w:tc>
+        <w:tc>
+          <w:tcPr>
+            <w:tcW w:w="4788" w:type="dxa"/>
+          </w:tcPr>
+          <w:p>
+            <w:pPr>
+              <w:rPr>
+                <w:b/>
+                <w:lang w:val="en-GB"/>
+              </w:rPr>
+            </w:pPr>
+            <w:r>
+              <w:rPr>
+                <w:b/>
+                <w:lang w:val="en-GB"/>
+              </w:rPr>
+              <w:t>By whom</w:t>
+            </w:r>
+          </w:p>
+        </w:tc>
+      </w:tr>
+      <w:tr>
+        <w:tc>
+          <w:tcPr>
+            <w:tcW w:w="4788" w:type="dxa"/>
+          </w:tcPr>
+          <w:p>
+            <w:pPr>
+              <w:rPr>
+                <w:lang w:val="en-GB"/>
+              </w:rPr>
+            </w:pPr>
+            <w:r>
+              <w:rPr>
+                <w:lang w:val="en-GB"/>
+              </w:rPr>
+              <w:t>Plan of Attack</w:t>
+            </w:r>
+          </w:p>
+        </w:tc>
+        <w:tc>
+          <w:tcPr>
+            <w:tcW w:w="4788" w:type="dxa"/>
+          </w:tcPr>
+          <w:p>
+            <w:pPr>
+              <w:rPr>
+                <w:lang w:val="en-GB"/>
+              </w:rPr>
+            </w:pPr>
+            <w:r>
+              <w:rPr>
+                <w:lang w:val="en-GB"/>
+              </w:rPr>
+              <w:t xml:space="preserve">Job &amp; </w:t>
+            </w:r>
+            <w:proofErr w:type="spellStart"/>
+            <w:r>
+              <w:rPr>
+                <w:lang w:val="en-GB"/>
+              </w:rPr>
+              <w:t>Janita</w:t>
+            </w:r>
+            <w:proofErr w:type="spellEnd"/>
+          </w:p>
+        </w:tc>
+      </w:tr>
+      <w:tr>
+        <w:tc>
+          <w:tcPr>
+            <w:tcW w:w="4788" w:type="dxa"/>
+          </w:tcPr>
+          <w:p>
+            <w:pPr>
+              <w:rPr>
+                <w:lang w:val="en-GB"/>
+              </w:rPr>
+            </w:pPr>
+            <w:r>
+              <w:rPr>
+                <w:lang w:val="en-GB"/>
+              </w:rPr>
+              <w:t>Functional Design</w:t>
+            </w:r>
+          </w:p>
+        </w:tc>
+        <w:tc>
+          <w:tcPr>
+            <w:tcW w:w="4788" w:type="dxa"/>
+          </w:tcPr>
+          <w:p>
+            <w:pPr>
+              <w:rPr>
+                <w:lang w:val="en-GB"/>
+              </w:rPr>
+            </w:pPr>
+            <w:r>
+              <w:rPr>
+                <w:lang w:val="en-GB"/>
+              </w:rPr>
+              <w:t>Erik &amp; Wendy</w:t>
+            </w:r>
+          </w:p>
+        </w:tc>
+      </w:tr>
+      <w:tr>
+        <w:tc>
+          <w:tcPr>
+            <w:tcW w:w="4788" w:type="dxa"/>
+          </w:tcPr>
+          <w:p>
+            <w:pPr>
+              <w:rPr>
+                <w:lang w:val="en-GB"/>
+              </w:rPr>
+            </w:pPr>
+            <w:r>
+              <w:rPr>
+                <w:lang w:val="en-GB"/>
+              </w:rPr>
+              <w:t>State Diagrams</w:t>
+            </w:r>
+          </w:p>
+        </w:tc>
+        <w:tc>
+          <w:tcPr>
+            <w:tcW w:w="4788" w:type="dxa"/>
+          </w:tcPr>
+          <w:p>
+            <w:pPr>
+              <w:rPr>
+                <w:lang w:val="en-GB"/>
+              </w:rPr>
+            </w:pPr>
+            <w:r>
+              <w:rPr>
+                <w:lang w:val="en-GB"/>
+              </w:rPr>
+              <w:t>Everyone</w:t>
+            </w:r>
+          </w:p>
+        </w:tc>
+      </w:tr>
+      <w:tr>
+        <w:tc>
+          <w:tcPr>
+            <w:tcW w:w="4788" w:type="dxa"/>
+          </w:tcPr>
+          <w:p>
+            <w:pPr>
+              <w:rPr>
+                <w:lang w:val="en-GB"/>
+              </w:rPr>
+            </w:pPr>
+            <w:r>
+              <w:rPr>
+                <w:lang w:val="en-GB"/>
+              </w:rPr>
+              <w:t>Class Diagram</w:t>
+            </w:r>
+          </w:p>
+        </w:tc>
+        <w:tc>
+          <w:tcPr>
+            <w:tcW w:w="4788" w:type="dxa"/>
+          </w:tcPr>
+          <w:p>
+            <w:pPr>
+              <w:rPr>
+                <w:lang w:val="en-GB"/>
+              </w:rPr>
+            </w:pPr>
+            <w:r>
+              <w:rPr>
+                <w:lang w:val="en-GB"/>
+              </w:rPr>
+              <w:t>Everyone</w:t>
+            </w:r>
+          </w:p>
+        </w:tc>
+      </w:tr>
+      <w:tr>
+        <w:tc>
+          <w:tcPr>
+            <w:tcW w:w="4788" w:type="dxa"/>
+          </w:tcPr>
+          <w:p>
+            <w:pPr>
+              <w:rPr>
+                <w:lang w:val="en-GB"/>
+              </w:rPr>
+            </w:pPr>
+            <w:r>
+              <w:rPr>
+                <w:lang w:val="en-GB"/>
+              </w:rPr>
+              <w:t>Level Rendering</w:t>
+            </w:r>
+          </w:p>
+        </w:tc>
+        <w:tc>
+          <w:tcPr>
+            <w:tcW w:w="4788" w:type="dxa"/>
+          </w:tcPr>
+          <w:p>
+            <w:pPr>
+              <w:rPr>
+                <w:lang w:val="en-GB"/>
+              </w:rPr>
+            </w:pPr>
+            <w:r>
+              <w:rPr>
+                <w:lang w:val="en-GB"/>
+              </w:rPr>
+              <w:t>Erik &amp; Wendy</w:t>
+            </w:r>
+          </w:p>
+        </w:tc>
+      </w:tr>
+      <w:tr>
+        <w:tc>
+          <w:tcPr>
+            <w:tcW w:w="4788" w:type="dxa"/>
+          </w:tcPr>
+          <w:p>
+            <w:pPr>
+              <w:rPr>
+                <w:lang w:val="en-GB"/>
+              </w:rPr>
+            </w:pPr>
+            <w:r>
+              <w:rPr>
+                <w:lang w:val="en-GB"/>
+              </w:rPr>
+              <w:t>Character Rendering</w:t>
+            </w:r>
+          </w:p>
+        </w:tc>
+        <w:tc>
+          <w:tcPr>
+            <w:tcW w:w="4788" w:type="dxa"/>
+          </w:tcPr>
+          <w:p>
+            <w:pPr>
+              <w:rPr>
+                <w:lang w:val="en-GB"/>
+              </w:rPr>
+            </w:pPr>
+            <w:r>
+              <w:rPr>
+                <w:lang w:val="en-GB"/>
+              </w:rPr>
+              <w:t xml:space="preserve">Job &amp; </w:t>
+            </w:r>
+            <w:proofErr w:type="spellStart"/>
+            <w:r>
+              <w:rPr>
+                <w:lang w:val="en-GB"/>
+              </w:rPr>
+              <w:t>Janita</w:t>
+            </w:r>
+            <w:proofErr w:type="spellEnd"/>
+          </w:p>
+        </w:tc>
+      </w:tr>
+      <w:tr>
+        <w:tc>
+          <w:tcPr>
+            <w:tcW w:w="4788" w:type="dxa"/>
+          </w:tcPr>
+          <w:p>
+            <w:pPr>
+              <w:rPr>
+                <w:lang w:val="en-GB"/>
+              </w:rPr>
+            </w:pPr>
+            <w:r>
+              <w:rPr>
+                <w:lang w:val="en-GB"/>
+              </w:rPr>
+              <w:t>Sounds</w:t>
+            </w:r>
+          </w:p>
+        </w:tc>
+        <w:tc>
+          <w:tcPr>
+            <w:tcW w:w="4788" w:type="dxa"/>
+          </w:tcPr>
+          <w:p>
+            <w:pPr>
+              <w:rPr>
+                <w:lang w:val="en-GB"/>
+              </w:rPr>
+            </w:pPr>
+            <w:proofErr w:type="spellStart"/>
+            <w:r>
+              <w:rPr>
+                <w:lang w:val="en-GB"/>
+              </w:rPr>
+              <w:t>Dominik</w:t>
+            </w:r>
+            <w:proofErr w:type="spellEnd"/>
+          </w:p>
+        </w:tc>
+      </w:tr>
+      <w:tr>
+        <w:tc>
+          <w:tcPr>
+            <w:tcW w:w="4788" w:type="dxa"/>
+          </w:tcPr>
+          <w:p>
+            <w:pPr>
+              <w:rPr>
+                <w:lang w:val="en-GB"/>
+              </w:rPr>
+            </w:pPr>
+            <w:r>
+              <w:rPr>
+                <w:lang w:val="en-GB"/>
+              </w:rPr>
+              <w:t>Moving character</w:t>
+            </w:r>
+          </w:p>
+        </w:tc>
+        <w:tc>
+          <w:tcPr>
+            <w:tcW w:w="4788" w:type="dxa"/>
+          </w:tcPr>
+          <w:p>
+            <w:pPr>
+              <w:rPr>
+                <w:lang w:val="en-GB"/>
+              </w:rPr>
+            </w:pPr>
+            <w:r>
+              <w:rPr>
+                <w:lang w:val="en-GB"/>
+              </w:rPr>
+              <w:t xml:space="preserve">Job &amp; </w:t>
+            </w:r>
+            <w:proofErr w:type="spellStart"/>
+            <w:r>
+              <w:rPr>
+                <w:lang w:val="en-GB"/>
+              </w:rPr>
+              <w:t>Janita</w:t>
+            </w:r>
+            <w:proofErr w:type="spellEnd"/>
+          </w:p>
+        </w:tc>
+      </w:tr>
+      <w:tr>
+        <w:tc>
+          <w:tcPr>
+            <w:tcW w:w="4788" w:type="dxa"/>
+          </w:tcPr>
+          <w:p>
+            <w:pPr>
+              <w:rPr>
+                <w:lang w:val="en-GB"/>
+              </w:rPr>
+            </w:pPr>
+            <w:r>
+              <w:rPr>
+                <w:lang w:val="en-GB"/>
+              </w:rPr>
+              <w:t>Gadget rendering</w:t>
+            </w:r>
+          </w:p>
+        </w:tc>
+        <w:tc>
+          <w:tcPr>
+            <w:tcW w:w="4788" w:type="dxa"/>
+          </w:tcPr>
+          <w:p>
+            <w:pPr>
+              <w:rPr>
+                <w:lang w:val="en-GB"/>
+              </w:rPr>
+            </w:pPr>
+            <w:r>
+              <w:rPr>
+                <w:lang w:val="en-GB"/>
+              </w:rPr>
+              <w:t>Erik &amp; Wendy</w:t>
+            </w:r>
+          </w:p>
+        </w:tc>
+      </w:tr>
+      <w:tr>
+        <w:tc>
+          <w:tcPr>
+            <w:tcW w:w="4788" w:type="dxa"/>
+          </w:tcPr>
+          <w:p>
+            <w:pPr>
+              <w:rPr>
+                <w:lang w:val="en-GB"/>
+              </w:rPr>
+            </w:pPr>
+            <w:r>
+              <w:rPr>
+                <w:lang w:val="en-GB"/>
+              </w:rPr>
+              <w:t>Gadget pickup</w:t>
+            </w:r>
+          </w:p>
+        </w:tc>
+        <w:tc>
+          <w:tcPr>
+            <w:tcW w:w="4788" w:type="dxa"/>
+          </w:tcPr>
+          <w:p>
+            <w:pPr>
+              <w:rPr>
+                <w:lang w:val="en-GB"/>
+              </w:rPr>
+            </w:pPr>
+            <w:proofErr w:type="spellStart"/>
+            <w:r>
+              <w:rPr>
+                <w:lang w:val="en-GB"/>
+              </w:rPr>
+              <w:t>Dominik</w:t>
+            </w:r>
+            <w:proofErr w:type="spellEnd"/>
+          </w:p>
+        </w:tc>
+      </w:tr>
+      <w:tr>
+        <w:tc>
+          <w:tcPr>
+            <w:tcW w:w="4788" w:type="dxa"/>
+          </w:tcPr>
+          <w:p>
+            <w:pPr>
+              <w:rPr>
+                <w:lang w:val="en-GB"/>
+              </w:rPr>
+            </w:pPr>
+            <w:r>
+              <w:rPr>
+                <w:lang w:val="en-GB"/>
+              </w:rPr>
+              <w:t>Enemies rendering</w:t>
+            </w:r>
+          </w:p>
+        </w:tc>
+        <w:tc>
+          <w:tcPr>
+            <w:tcW w:w="4788" w:type="dxa"/>
+          </w:tcPr>
+          <w:p>
+            <w:pPr>
+              <w:rPr>
+                <w:lang w:val="en-GB"/>
+              </w:rPr>
+            </w:pPr>
+            <w:r>
+              <w:rPr>
+                <w:lang w:val="en-GB"/>
+              </w:rPr>
+              <w:t>Everyone</w:t>
+            </w:r>
+          </w:p>
+        </w:tc>
+      </w:tr>
+      <w:tr>
+        <w:tc>
+          <w:tcPr>
+            <w:tcW w:w="4788" w:type="dxa"/>
+          </w:tcPr>
+          <w:p>
+            <w:pPr>
+              <w:rPr>
+                <w:lang w:val="en-GB"/>
+              </w:rPr>
+            </w:pPr>
+            <w:r>
+              <w:rPr>
+                <w:lang w:val="en-GB"/>
+              </w:rPr>
+              <w:t>Enemies behaviour</w:t>
+            </w:r>
+          </w:p>
+        </w:tc>
+        <w:tc>
+          <w:tcPr>
+            <w:tcW w:w="4788" w:type="dxa"/>
+          </w:tcPr>
+          <w:p>
+            <w:pPr>
+              <w:rPr>
+                <w:lang w:val="en-GB"/>
+              </w:rPr>
+            </w:pPr>
+            <w:proofErr w:type="spellStart"/>
+            <w:r>
+              <w:rPr>
+                <w:lang w:val="en-GB"/>
+              </w:rPr>
+              <w:t>Eveyone</w:t>
+            </w:r>
+            <w:proofErr w:type="spellEnd"/>
+          </w:p>
+        </w:tc>
+      </w:tr>
+      <w:tr>
+        <w:tc>
+          <w:tcPr>
+            <w:tcW w:w="4788" w:type="dxa"/>
+          </w:tcPr>
+          <w:p>
+            <w:pPr>
+              <w:rPr>
+                <w:lang w:val="en-GB"/>
+              </w:rPr>
+            </w:pPr>
+            <w:r>
+              <w:rPr>
+                <w:lang w:val="en-GB"/>
+              </w:rPr>
+              <w:t>Menu</w:t>
+            </w:r>
+          </w:p>
+        </w:tc>
+        <w:tc>
+          <w:tcPr>
+            <w:tcW w:w="4788" w:type="dxa"/>
+          </w:tcPr>
+          <w:p>
+            <w:pPr>
+              <w:rPr>
+                <w:lang w:val="en-GB"/>
+              </w:rPr>
+            </w:pPr>
+            <w:proofErr w:type="spellStart"/>
+            <w:r>
+              <w:rPr>
+                <w:lang w:val="en-GB"/>
+              </w:rPr>
+              <w:t>Janita</w:t>
+            </w:r>
+            <w:proofErr w:type="spellEnd"/>
+          </w:p>
+        </w:tc>
+      </w:tr>
+      <w:tr>
+        <w:tc>
+          <w:tcPr>
+            <w:tcW w:w="4788" w:type="dxa"/>
+          </w:tcPr>
+          <w:p>
+            <w:pPr>
+              <w:rPr>
+                <w:lang w:val="en-GB"/>
+              </w:rPr>
+            </w:pPr>
+            <w:r>
+              <w:rPr>
+                <w:lang w:val="en-GB"/>
+              </w:rPr>
+              <w:t>Settings</w:t>
+            </w:r>
+          </w:p>
+        </w:tc>
+        <w:tc>
+          <w:tcPr>
+            <w:tcW w:w="4788" w:type="dxa"/>
+          </w:tcPr>
+          <w:p>
+            <w:pPr>
+              <w:rPr>
+                <w:lang w:val="en-GB"/>
+              </w:rPr>
+            </w:pPr>
+            <w:r>
+              <w:rPr>
+                <w:lang w:val="en-GB"/>
+              </w:rPr>
+              <w:t>Job</w:t>
+            </w:r>
+          </w:p>
+        </w:tc>
+      </w:tr>
+      <w:tr>
+        <w:tc>
+          <w:tcPr>
+            <w:tcW w:w="4788" w:type="dxa"/>
+          </w:tcPr>
+          <w:p>
+            <w:pPr>
+              <w:rPr>
+                <w:lang w:val="en-GB"/>
+              </w:rPr>
+            </w:pPr>
+            <w:proofErr w:type="spellStart"/>
+            <w:r>
+              <w:rPr>
+                <w:lang w:val="en-GB"/>
+              </w:rPr>
+              <w:t>Highscores</w:t>
+            </w:r>
+            <w:proofErr w:type="spellEnd"/>
+          </w:p>
+        </w:tc>
+        <w:tc>
+          <w:tcPr>
+            <w:tcW w:w="4788" w:type="dxa"/>
+          </w:tcPr>
+          <w:p>
+            <w:pPr>
+              <w:rPr>
+                <w:lang w:val="en-GB"/>
+              </w:rPr>
+            </w:pPr>
+            <w:proofErr w:type="spellStart"/>
+            <w:r>
+              <w:rPr>
+                <w:lang w:val="en-GB"/>
+              </w:rPr>
+              <w:t>Dominik</w:t>
+            </w:r>
+            <w:proofErr w:type="spellEnd"/>
+          </w:p>
+        </w:tc>
+      </w:tr>
+      <w:tr>
+        <w:tc>
+          <w:tcPr>
+            <w:tcW w:w="4788" w:type="dxa"/>
+          </w:tcPr>
+          <w:p>
+            <w:pPr>
+              <w:rPr>
+                <w:lang w:val="en-GB"/>
+              </w:rPr>
+            </w:pPr>
+            <w:r>
+              <w:rPr>
+                <w:lang w:val="en-GB"/>
+              </w:rPr>
+              <w:t>Multilevel support</w:t>
+            </w:r>
+          </w:p>
+        </w:tc>
+        <w:tc>
+          <w:tcPr>
+            <w:tcW w:w="4788" w:type="dxa"/>
+          </w:tcPr>
+          <w:p>
+            <w:pPr>
+              <w:rPr>
+                <w:lang w:val="en-GB"/>
+              </w:rPr>
+            </w:pPr>
+            <w:r>
+              <w:rPr>
+                <w:lang w:val="en-GB"/>
+              </w:rPr>
+              <w:t>Erik &amp; Wendy</w:t>
+            </w:r>
+          </w:p>
+        </w:tc>
+      </w:tr>
+      <w:tr>
+        <w:tc>
+          <w:tcPr>
+            <w:tcW w:w="4788" w:type="dxa"/>
+          </w:tcPr>
+          <w:p>
+            <w:pPr>
+              <w:rPr>
+                <w:lang w:val="en-GB"/>
+              </w:rPr>
+            </w:pPr>
+            <w:r>
+              <w:rPr>
+                <w:lang w:val="en-GB"/>
+              </w:rPr>
+              <w:t>Intro screens</w:t>
+            </w:r>
+          </w:p>
+        </w:tc>
+        <w:tc>
+          <w:tcPr>
+            <w:tcW w:w="4788" w:type="dxa"/>
+          </w:tcPr>
+          <w:p>
+            <w:pPr>
+              <w:rPr>
+                <w:lang w:val="en-GB"/>
+              </w:rPr>
+            </w:pPr>
+            <w:proofErr w:type="spellStart"/>
+            <w:r>
+              <w:rPr>
+                <w:lang w:val="en-GB"/>
+              </w:rPr>
+              <w:t>Janita</w:t>
+            </w:r>
+            <w:proofErr w:type="spellEnd"/>
+          </w:p>
+        </w:tc>
+      </w:tr>
+      <w:tr>
+        <w:tc>
+          <w:tcPr>
+            <w:tcW w:w="4788" w:type="dxa"/>
+          </w:tcPr>
+          <w:p>
+            <w:pPr>
+              <w:rPr>
+                <w:lang w:val="en-GB"/>
+              </w:rPr>
+            </w:pPr>
+            <w:r>
+              <w:rPr>
+                <w:lang w:val="en-GB"/>
+              </w:rPr>
+              <w:t>Game intro</w:t>
+            </w:r>
+          </w:p>
+        </w:tc>
+        <w:tc>
+          <w:tcPr>
+            <w:tcW w:w="4788" w:type="dxa"/>
+          </w:tcPr>
+          <w:p>
+            <w:pPr>
+              <w:rPr>
+                <w:lang w:val="en-GB"/>
+              </w:rPr>
+            </w:pPr>
+            <w:r>
+              <w:rPr>
+                <w:lang w:val="en-GB"/>
+              </w:rPr>
+              <w:t>Job</w:t>
+            </w:r>
+          </w:p>
+        </w:tc>
+      </w:tr>
+      <w:tr>
+        <w:tc>
+          <w:tcPr>
+            <w:tcW w:w="4788" w:type="dxa"/>
+          </w:tcPr>
+          <w:p>
+            <w:pPr>
+              <w:rPr>
+                <w:lang w:val="en-GB"/>
+              </w:rPr>
+            </w:pPr>
+            <w:r>
+              <w:rPr>
+                <w:lang w:val="en-GB"/>
+              </w:rPr>
+              <w:t>Saving and loading</w:t>
+            </w:r>
+          </w:p>
+        </w:tc>
+        <w:tc>
+          <w:tcPr>
+            <w:tcW w:w="4788" w:type="dxa"/>
+          </w:tcPr>
+          <w:p>
+            <w:pPr>
+              <w:rPr>
+                <w:lang w:val="en-GB"/>
+              </w:rPr>
+            </w:pPr>
+            <w:r>
+              <w:rPr>
+                <w:lang w:val="en-GB"/>
+              </w:rPr>
+              <w:t>Erik &amp; Wendy</w:t>
+            </w:r>
+          </w:p>
+        </w:tc>
+      </w:tr>
+      <w:tr>
+        <w:tc>
+          <w:tcPr>
+            <w:tcW w:w="4788" w:type="dxa"/>
+          </w:tcPr>
+          <w:p>
+            <w:pPr>
+              <w:rPr>
+                <w:lang w:val="en-GB"/>
+              </w:rPr>
+            </w:pPr>
+            <w:r>
+              <w:rPr>
+                <w:lang w:val="en-GB"/>
+              </w:rPr>
+              <w:t>Installation CD</w:t>
+            </w:r>
+          </w:p>
+        </w:tc>
+        <w:tc>
+          <w:tcPr>
+            <w:tcW w:w="4788" w:type="dxa"/>
+          </w:tcPr>
+          <w:p>
+            <w:pPr>
+              <w:rPr>
+                <w:lang w:val="en-GB"/>
+              </w:rPr>
+            </w:pPr>
+            <w:r>
+              <w:rPr>
+                <w:lang w:val="en-GB"/>
+              </w:rPr>
+              <w:t xml:space="preserve">Job &amp; </w:t>
+            </w:r>
+            <w:proofErr w:type="spellStart"/>
+            <w:r>
+              <w:rPr>
+                <w:lang w:val="en-GB"/>
+              </w:rPr>
+              <w:t>Janita</w:t>
+            </w:r>
+            <w:proofErr w:type="spellEnd"/>
+          </w:p>
+        </w:tc>
+      </w:tr>
+      <w:tr>
+        <w:tc>
+          <w:tcPr>
+            <w:tcW w:w="4788" w:type="dxa"/>
+          </w:tcPr>
+          <w:p>
+            <w:pPr>
+              <w:rPr>
+                <w:lang w:val="en-GB"/>
+              </w:rPr>
+            </w:pPr>
+            <w:r>
+              <w:rPr>
+                <w:lang w:val="en-GB"/>
+              </w:rPr>
+              <w:t xml:space="preserve">Testing and </w:t>
+            </w:r>
+            <w:proofErr w:type="spellStart"/>
+            <w:r>
+              <w:rPr>
+                <w:lang w:val="en-GB"/>
+              </w:rPr>
+              <w:t>bugfixing</w:t>
+            </w:r>
+            <w:proofErr w:type="spellEnd"/>
+          </w:p>
+        </w:tc>
+        <w:tc>
+          <w:tcPr>
+            <w:tcW w:w="4788" w:type="dxa"/>
+          </w:tcPr>
+          <w:p>
+            <w:pPr>
+              <w:rPr>
+                <w:lang w:val="en-GB"/>
+              </w:rPr>
+            </w:pPr>
+            <w:r>
+              <w:rPr>
+                <w:lang w:val="en-GB"/>
+              </w:rPr>
+              <w:t>Everyone</w:t>
+            </w:r>
+          </w:p>
+        </w:tc>
+      </w:tr>
+    </w:tbl>
+    <w:p>
+      <w:pPr>
+        <w:rPr>
+          <w:lang w:val="en-GB"/>
+        </w:rPr>
+      </w:pPr>
+      <w:r>
+        <w:rPr>
+          <w:lang w:val="en-GB"/>
+        </w:rPr>
+        <w:br w:type="page"/>
+      </w:r>
+    </w:p>
+    <w:p>
+      <w:pPr>
+        <w:pStyle w:val="Kop1"/>
+        <w:rPr>
+          <w:lang w:val="en-GB"/>
+        </w:rPr>
+      </w:pPr>
+      <w:bookmarkStart w:id="9" w:name="_Toc254083896"/>
       <w:r>
         <w:rPr>
           <w:lang w:val="en-GB"/>
@@ -1474,41 +2963,14 @@
         <w:lastRenderedPageBreak/>
         <w:t>Planning</w:t>
       </w:r>
-      <w:bookmarkEnd w:id="7"/>
-    </w:p>
-    <w:p>
-      <w:pPr>
-        <w:rPr>
-          <w:lang w:val="en-GB"/>
-        </w:rPr>
-      </w:pPr>
-      <w:r>
-        <w:rPr>
-          <w:lang w:val="en-GB"/>
-        </w:rPr>
-        <w:t>Concept phase: 01-02-2010 till 05-02-2010</w:t>
-      </w:r>
-      <w:r>
-        <w:rPr>
-          <w:lang w:val="en-GB"/>
-        </w:rPr>
-        <w:br/>
-        <w:t>Design phase: 08-02-2010 till 10-02-2010</w:t>
-      </w:r>
-      <w:r>
-        <w:rPr>
-          <w:lang w:val="en-GB"/>
-        </w:rPr>
-        <w:br/>
-        <w:t>Implementation phase: 11-02-2010 till end</w:t>
-      </w:r>
-      <w:r>
-        <w:rPr>
-          <w:lang w:val="en-GB"/>
-        </w:rPr>
-        <w:br/>
-        <w:t>Test phase: at the end</w:t>
-      </w:r>
+      <w:bookmarkEnd w:id="9"/>
+    </w:p>
+    <w:p>
+      <w:pPr>
+        <w:rPr>
+          <w:lang w:val="en-GB"/>
+        </w:rPr>
+      </w:pPr>
     </w:p>
     <w:sectPr>
       <w:pgSz w:w="12240" w:h="15840"/>
@@ -2518,6 +3980,32 @@
       <w:iCs/>
       <w:spacing w:val="9"/>
     </w:rPr>
+  </w:style>
+  <w:style w:type="table" w:styleId="Tabelraster">
+    <w:name w:val="Table Grid"/>
+    <w:basedOn w:val="Standaardtabel"/>
+    <w:uiPriority w:val="59"/>
+    <w:rsid w:val="00CE757C"/>
+    <w:pPr>
+      <w:spacing w:before="0" w:after="0" w:line="240" w:lineRule="auto"/>
+    </w:pPr>
+    <w:tblPr>
+      <w:tblInd w:w="0" w:type="dxa"/>
+      <w:tblBorders>
+        <w:top w:val="single" w:sz="4" w:space="0" w:color="000000" w:themeColor="text1"/>
+        <w:left w:val="single" w:sz="4" w:space="0" w:color="000000" w:themeColor="text1"/>
+        <w:bottom w:val="single" w:sz="4" w:space="0" w:color="000000" w:themeColor="text1"/>
+        <w:right w:val="single" w:sz="4" w:space="0" w:color="000000" w:themeColor="text1"/>
+        <w:insideH w:val="single" w:sz="4" w:space="0" w:color="000000" w:themeColor="text1"/>
+        <w:insideV w:val="single" w:sz="4" w:space="0" w:color="000000" w:themeColor="text1"/>
+      </w:tblBorders>
+      <w:tblCellMar>
+        <w:top w:w="0" w:type="dxa"/>
+        <w:left w:w="108" w:type="dxa"/>
+        <w:bottom w:w="0" w:type="dxa"/>
+        <w:right w:w="108" w:type="dxa"/>
+      </w:tblCellMar>
+    </w:tblPr>
   </w:style>
 </w:styles>
 </file>

</xml_diff>